<commit_message>
cambios antes de un push
</commit_message>
<xml_diff>
--- a/Glosario de Términos Técnicos Generation CH31.docx
+++ b/Glosario de Términos Técnicos Generation CH31.docx
@@ -1786,14 +1786,26 @@
       </w:r>
       <w:proofErr w:type="spellStart"/>
       <w:r>
+        <w:rPr>
+          <w:b/>
+          <w:bCs/>
+        </w:rPr>
         <w:t>git</w:t>
       </w:r>
       <w:proofErr w:type="spellEnd"/>
       <w:r>
+        <w:rPr>
+          <w:b/>
+          <w:bCs/>
+        </w:rPr>
         <w:t xml:space="preserve"> </w:t>
       </w:r>
       <w:proofErr w:type="spellStart"/>
       <w:r>
+        <w:rPr>
+          <w:b/>
+          <w:bCs/>
+        </w:rPr>
         <w:t>init</w:t>
       </w:r>
       <w:proofErr w:type="spellEnd"/>
@@ -1807,11 +1819,22 @@
       </w:r>
       <w:proofErr w:type="spellStart"/>
       <w:r>
+        <w:rPr>
+          <w:b/>
+          <w:bCs/>
+        </w:rPr>
         <w:t>git</w:t>
       </w:r>
       <w:proofErr w:type="spellEnd"/>
       <w:r>
-        <w:t xml:space="preserve"> status te dice el estado actual del repositorio </w:t>
+        <w:rPr>
+          <w:b/>
+          <w:bCs/>
+        </w:rPr>
+        <w:t xml:space="preserve"> status</w:t>
+      </w:r>
+      <w:r>
+        <w:t xml:space="preserve"> te dice el estado actual del repositorio </w:t>
       </w:r>
     </w:p>
     <w:p>
@@ -1832,11 +1855,11 @@
       </w:r>
       <w:proofErr w:type="spellEnd"/>
       <w:r>
-        <w:t xml:space="preserve"> no está t</w:t>
-      </w:r>
-      <w:proofErr w:type="spellStart"/>
-      <w:r>
-        <w:t>rackeado</w:t>
+        <w:t xml:space="preserve"> no está </w:t>
+      </w:r>
+      <w:proofErr w:type="spellStart"/>
+      <w:r>
+        <w:t>trackeado</w:t>
       </w:r>
       <w:proofErr w:type="spellEnd"/>
       <w:r>
@@ -1845,18 +1868,34 @@
     </w:p>
     <w:p>
       <w:r>
+        <w:rPr>
+          <w:b/>
+          <w:bCs/>
+        </w:rPr>
         <w:t xml:space="preserve">- </w:t>
       </w:r>
       <w:proofErr w:type="spellStart"/>
       <w:r>
+        <w:rPr>
+          <w:b/>
+          <w:bCs/>
+        </w:rPr>
         <w:t>git</w:t>
       </w:r>
       <w:proofErr w:type="spellEnd"/>
       <w:r>
+        <w:rPr>
+          <w:b/>
+          <w:bCs/>
+        </w:rPr>
         <w:t xml:space="preserve"> </w:t>
       </w:r>
       <w:proofErr w:type="spellStart"/>
       <w:r>
+        <w:rPr>
+          <w:b/>
+          <w:bCs/>
+        </w:rPr>
         <w:t>add</w:t>
       </w:r>
       <w:proofErr w:type="spellEnd"/>
@@ -1891,14 +1930,26 @@
     <w:p>
       <w:proofErr w:type="spellStart"/>
       <w:r>
+        <w:rPr>
+          <w:b/>
+          <w:bCs/>
+        </w:rPr>
         <w:t>git</w:t>
       </w:r>
       <w:proofErr w:type="spellEnd"/>
       <w:r>
+        <w:rPr>
+          <w:b/>
+          <w:bCs/>
+        </w:rPr>
         <w:t xml:space="preserve"> </w:t>
       </w:r>
       <w:proofErr w:type="spellStart"/>
       <w:r>
+        <w:rPr>
+          <w:b/>
+          <w:bCs/>
+        </w:rPr>
         <w:t>commit</w:t>
       </w:r>
       <w:proofErr w:type="spellEnd"/>
@@ -1944,13 +1995,307 @@
       </w:r>
       <w:proofErr w:type="spellEnd"/>
       <w:r>
-        <w:t xml:space="preserve">   -m “se hicieron cambio a este archivo ”</w:t>
+        <w:t xml:space="preserve">   </w:t>
+      </w:r>
+      <w:r>
+        <w:rPr>
+          <w:b/>
+          <w:bCs/>
+        </w:rPr>
+        <w:t>-m</w:t>
+      </w:r>
+      <w:r>
+        <w:t xml:space="preserve"> “se hicieron cambio a este archivo ”</w:t>
       </w:r>
       <w:r>
         <w:t xml:space="preserve"> </w:t>
       </w:r>
     </w:p>
-    <w:p/>
+    <w:p>
+      <w:proofErr w:type="spellStart"/>
+      <w:r>
+        <w:rPr>
+          <w:b/>
+          <w:bCs/>
+        </w:rPr>
+        <w:t>git</w:t>
+      </w:r>
+      <w:proofErr w:type="spellEnd"/>
+      <w:r>
+        <w:rPr>
+          <w:b/>
+          <w:bCs/>
+        </w:rPr>
+        <w:t xml:space="preserve"> log:</w:t>
+      </w:r>
+      <w:r>
+        <w:rPr>
+          <w:b/>
+          <w:bCs/>
+        </w:rPr>
+        <w:t xml:space="preserve"> </w:t>
+      </w:r>
+      <w:r>
+        <w:t xml:space="preserve">Te muestra los </w:t>
+      </w:r>
+      <w:proofErr w:type="spellStart"/>
+      <w:r>
+        <w:t>commits</w:t>
+      </w:r>
+      <w:proofErr w:type="spellEnd"/>
+      <w:r>
+        <w:t xml:space="preserve"> realizados a los documentos </w:t>
+      </w:r>
+    </w:p>
+    <w:p>
+      <w:proofErr w:type="spellStart"/>
+      <w:r>
+        <w:rPr>
+          <w:b/>
+          <w:bCs/>
+        </w:rPr>
+        <w:t>git</w:t>
+      </w:r>
+      <w:proofErr w:type="spellEnd"/>
+      <w:r>
+        <w:rPr>
+          <w:b/>
+          <w:bCs/>
+        </w:rPr>
+        <w:t xml:space="preserve"> </w:t>
+      </w:r>
+      <w:proofErr w:type="spellStart"/>
+      <w:r>
+        <w:rPr>
+          <w:b/>
+          <w:bCs/>
+        </w:rPr>
+        <w:t>push</w:t>
+      </w:r>
+      <w:proofErr w:type="spellEnd"/>
+      <w:r>
+        <w:rPr>
+          <w:b/>
+          <w:bCs/>
+        </w:rPr>
+        <w:t>:</w:t>
+      </w:r>
+      <w:r>
+        <w:t xml:space="preserve"> </w:t>
+      </w:r>
+    </w:p>
+    <w:p>
+      <w:pPr>
+        <w:rPr>
+          <w:lang w:val="es-MX"/>
+        </w:rPr>
+      </w:pPr>
+      <w:proofErr w:type="spellStart"/>
+      <w:r>
+        <w:rPr>
+          <w:b/>
+          <w:bCs/>
+          <w:lang w:val="es-MX"/>
+        </w:rPr>
+        <w:t>git</w:t>
+      </w:r>
+      <w:proofErr w:type="spellEnd"/>
+      <w:r>
+        <w:rPr>
+          <w:b/>
+          <w:bCs/>
+          <w:lang w:val="es-MX"/>
+        </w:rPr>
+        <w:t xml:space="preserve"> remote </w:t>
+      </w:r>
+      <w:proofErr w:type="spellStart"/>
+      <w:r>
+        <w:rPr>
+          <w:b/>
+          <w:bCs/>
+          <w:lang w:val="es-MX"/>
+        </w:rPr>
+        <w:t>add</w:t>
+      </w:r>
+      <w:proofErr w:type="spellEnd"/>
+      <w:r>
+        <w:rPr>
+          <w:b/>
+          <w:bCs/>
+          <w:lang w:val="es-MX"/>
+        </w:rPr>
+        <w:t xml:space="preserve"> </w:t>
+      </w:r>
+      <w:proofErr w:type="spellStart"/>
+      <w:r>
+        <w:rPr>
+          <w:b/>
+          <w:bCs/>
+          <w:lang w:val="es-MX"/>
+        </w:rPr>
+        <w:t>origin</w:t>
+      </w:r>
+      <w:proofErr w:type="spellEnd"/>
+      <w:r>
+        <w:rPr>
+          <w:b/>
+          <w:bCs/>
+          <w:lang w:val="es-MX"/>
+        </w:rPr>
+        <w:t xml:space="preserve">: </w:t>
+      </w:r>
+      <w:r>
+        <w:rPr>
+          <w:lang w:val="es-MX"/>
+        </w:rPr>
+        <w:t>es par</w:t>
+      </w:r>
+      <w:r>
+        <w:rPr>
+          <w:lang w:val="es-MX"/>
+        </w:rPr>
+        <w:t xml:space="preserve">a poder decir cual es el repositorio de </w:t>
+      </w:r>
+      <w:proofErr w:type="spellStart"/>
+      <w:r>
+        <w:rPr>
+          <w:lang w:val="es-MX"/>
+        </w:rPr>
+        <w:t>github</w:t>
+      </w:r>
+      <w:proofErr w:type="spellEnd"/>
+      <w:r>
+        <w:rPr>
+          <w:lang w:val="es-MX"/>
+        </w:rPr>
+        <w:t xml:space="preserve"> con el que mi carpeta de proyecto estará sincronizada </w:t>
+      </w:r>
+    </w:p>
+    <w:p>
+      <w:pPr>
+        <w:pStyle w:val="HTMLconformatoprevio"/>
+        <w:rPr>
+          <w:rFonts w:ascii="Consolas" w:hAnsi="Consolas"/>
+          <w:color w:val="1F2328"/>
+          <w:sz w:val="21"/>
+          <w:szCs w:val="21"/>
+        </w:rPr>
+      </w:pPr>
+      <w:r>
+        <w:t>ejemplo:</w:t>
+      </w:r>
+      <w:r>
+        <w:rPr>
+          <w:rStyle w:val="Subttulo"/>
+          <w:rFonts w:ascii="Consolas" w:hAnsi="Consolas"/>
+          <w:color w:val="1F2328"/>
+          <w:sz w:val="21"/>
+          <w:szCs w:val="21"/>
+        </w:rPr>
+        <w:t xml:space="preserve"> </w:t>
+      </w:r>
+      <w:proofErr w:type="spellStart"/>
+      <w:r>
+        <w:rPr>
+          <w:rFonts w:ascii="Consolas" w:hAnsi="Consolas"/>
+          <w:color w:val="1F2328"/>
+          <w:sz w:val="21"/>
+          <w:szCs w:val="21"/>
+        </w:rPr>
+        <w:t>git</w:t>
+      </w:r>
+      <w:proofErr w:type="spellEnd"/>
+      <w:r>
+        <w:rPr>
+          <w:rFonts w:ascii="Consolas" w:hAnsi="Consolas"/>
+          <w:color w:val="1F2328"/>
+          <w:sz w:val="21"/>
+          <w:szCs w:val="21"/>
+        </w:rPr>
+        <w:t xml:space="preserve"> remote </w:t>
+      </w:r>
+      <w:proofErr w:type="spellStart"/>
+      <w:r>
+        <w:rPr>
+          <w:rFonts w:ascii="Consolas" w:hAnsi="Consolas"/>
+          <w:color w:val="1F2328"/>
+          <w:sz w:val="21"/>
+          <w:szCs w:val="21"/>
+        </w:rPr>
+        <w:t>add</w:t>
+      </w:r>
+      <w:proofErr w:type="spellEnd"/>
+      <w:r>
+        <w:rPr>
+          <w:rFonts w:ascii="Consolas" w:hAnsi="Consolas"/>
+          <w:color w:val="1F2328"/>
+          <w:sz w:val="21"/>
+          <w:szCs w:val="21"/>
+        </w:rPr>
+        <w:t xml:space="preserve"> </w:t>
+      </w:r>
+      <w:proofErr w:type="spellStart"/>
+      <w:r>
+        <w:rPr>
+          <w:rFonts w:ascii="Consolas" w:hAnsi="Consolas"/>
+          <w:color w:val="1F2328"/>
+          <w:sz w:val="21"/>
+          <w:szCs w:val="21"/>
+        </w:rPr>
+        <w:t>origin</w:t>
+      </w:r>
+      <w:proofErr w:type="spellEnd"/>
+      <w:r>
+        <w:rPr>
+          <w:rFonts w:ascii="Consolas" w:hAnsi="Consolas"/>
+          <w:color w:val="1F2328"/>
+          <w:sz w:val="21"/>
+          <w:szCs w:val="21"/>
+        </w:rPr>
+        <w:t xml:space="preserve"> </w:t>
+      </w:r>
+      <w:hyperlink r:id="rId6" w:history="1">
+        <w:r>
+          <w:rPr>
+            <w:rStyle w:val="Hipervnculo"/>
+            <w:rFonts w:ascii="Consolas" w:hAnsi="Consolas"/>
+            <w:sz w:val="21"/>
+            <w:szCs w:val="21"/>
+          </w:rPr>
+          <w:t>https://github.com/Angelhdz98/Glosario_Generation.git</w:t>
+        </w:r>
+      </w:hyperlink>
+    </w:p>
+    <w:p>
+      <w:pPr>
+        <w:pStyle w:val="HTMLconformatoprevio"/>
+        <w:rPr>
+          <w:rFonts w:ascii="Consolas" w:hAnsi="Consolas"/>
+          <w:color w:val="1F2328"/>
+          <w:sz w:val="21"/>
+          <w:szCs w:val="21"/>
+        </w:rPr>
+      </w:pPr>
+    </w:p>
+    <w:p>
+      <w:pPr>
+        <w:rPr>
+          <w:lang w:val="es-MX"/>
+        </w:rPr>
+      </w:pPr>
+    </w:p>
+    <w:p>
+      <w:pPr>
+        <w:rPr>
+          <w:lang w:val="es-MX"/>
+        </w:rPr>
+      </w:pPr>
+    </w:p>
+    <w:p>
+      <w:r>
+        <w:t xml:space="preserve">nota: </w:t>
+      </w:r>
+    </w:p>
     <w:p>
       <w:r>
         <w:t xml:space="preserve"> </w:t>
@@ -2022,7 +2367,7 @@
                     <pic:cNvPicPr preferRelativeResize="0"/>
                   </pic:nvPicPr>
                   <pic:blipFill>
-                    <a:blip r:embed="rId6"/>
+                    <a:blip r:embed="rId7"/>
                     <a:srcRect/>
                     <a:stretch>
                       <a:fillRect/>
@@ -2047,6 +2392,7 @@
     </w:p>
     <w:p>
       <w:r>
+        <w:lastRenderedPageBreak/>
         <w:t xml:space="preserve"> </w:t>
       </w:r>
     </w:p>
@@ -2080,7 +2426,6 @@
     <w:p/>
     <w:p>
       <w:r>
-        <w:lastRenderedPageBreak/>
         <w:t xml:space="preserve"> </w:t>
       </w:r>
       <w:r>
@@ -2101,7 +2446,7 @@
                     <pic:cNvPicPr preferRelativeResize="0"/>
                   </pic:nvPicPr>
                   <pic:blipFill>
-                    <a:blip r:embed="rId7"/>
+                    <a:blip r:embed="rId8"/>
                     <a:srcRect/>
                     <a:stretch>
                       <a:fillRect/>
@@ -2728,6 +3073,84 @@
       <w:contextualSpacing/>
     </w:pPr>
   </w:style>
+  <w:style w:type="paragraph" w:styleId="HTMLconformatoprevio">
+    <w:name w:val="HTML Preformatted"/>
+    <w:basedOn w:val="Normal"/>
+    <w:link w:val="HTMLconformatoprevioCar"/>
+    <w:uiPriority w:val="99"/>
+    <w:semiHidden/>
+    <w:unhideWhenUsed/>
+    <w:rsid w:val="000475BF"/>
+    <w:pPr>
+      <w:tabs>
+        <w:tab w:val="left" w:pos="916"/>
+        <w:tab w:val="left" w:pos="1832"/>
+        <w:tab w:val="left" w:pos="2748"/>
+        <w:tab w:val="left" w:pos="3664"/>
+        <w:tab w:val="left" w:pos="4580"/>
+        <w:tab w:val="left" w:pos="5496"/>
+        <w:tab w:val="left" w:pos="6412"/>
+        <w:tab w:val="left" w:pos="7328"/>
+        <w:tab w:val="left" w:pos="8244"/>
+        <w:tab w:val="left" w:pos="9160"/>
+        <w:tab w:val="left" w:pos="10076"/>
+        <w:tab w:val="left" w:pos="10992"/>
+        <w:tab w:val="left" w:pos="11908"/>
+        <w:tab w:val="left" w:pos="12824"/>
+        <w:tab w:val="left" w:pos="13740"/>
+        <w:tab w:val="left" w:pos="14656"/>
+      </w:tabs>
+      <w:spacing w:line="240" w:lineRule="auto"/>
+    </w:pPr>
+    <w:rPr>
+      <w:rFonts w:ascii="Courier New" w:eastAsia="Times New Roman" w:hAnsi="Courier New" w:cs="Courier New"/>
+      <w:sz w:val="20"/>
+      <w:szCs w:val="20"/>
+      <w:lang w:val="es-MX"/>
+    </w:rPr>
+  </w:style>
+  <w:style w:type="character" w:customStyle="1" w:styleId="HTMLconformatoprevioCar">
+    <w:name w:val="HTML con formato previo Car"/>
+    <w:basedOn w:val="Fuentedeprrafopredeter"/>
+    <w:link w:val="HTMLconformatoprevio"/>
+    <w:uiPriority w:val="99"/>
+    <w:semiHidden/>
+    <w:rsid w:val="000475BF"/>
+    <w:rPr>
+      <w:rFonts w:ascii="Courier New" w:eastAsia="Times New Roman" w:hAnsi="Courier New" w:cs="Courier New"/>
+      <w:sz w:val="20"/>
+      <w:szCs w:val="20"/>
+      <w:lang w:val="es-MX"/>
+    </w:rPr>
+  </w:style>
+  <w:style w:type="character" w:customStyle="1" w:styleId="user-select-contain">
+    <w:name w:val="user-select-contain"/>
+    <w:basedOn w:val="Fuentedeprrafopredeter"/>
+    <w:rsid w:val="000475BF"/>
+  </w:style>
+  <w:style w:type="character" w:styleId="Hipervnculo">
+    <w:name w:val="Hyperlink"/>
+    <w:basedOn w:val="Fuentedeprrafopredeter"/>
+    <w:uiPriority w:val="99"/>
+    <w:unhideWhenUsed/>
+    <w:rsid w:val="000475BF"/>
+    <w:rPr>
+      <w:color w:val="0000FF" w:themeColor="hyperlink"/>
+      <w:u w:val="single"/>
+    </w:rPr>
+  </w:style>
+  <w:style w:type="character" w:styleId="Mencinsinresolver">
+    <w:name w:val="Unresolved Mention"/>
+    <w:basedOn w:val="Fuentedeprrafopredeter"/>
+    <w:uiPriority w:val="99"/>
+    <w:semiHidden/>
+    <w:unhideWhenUsed/>
+    <w:rsid w:val="000475BF"/>
+    <w:rPr>
+      <w:color w:val="605E5C"/>
+      <w:shd w:val="clear" w:color="auto" w:fill="E1DFDD"/>
+    </w:rPr>
+  </w:style>
 </w:styles>
 </file>
 

</xml_diff>

<commit_message>
se agrega un documento de texto
</commit_message>
<xml_diff>
--- a/Glosario de Términos Técnicos Generation CH31.docx
+++ b/Glosario de Términos Técnicos Generation CH31.docx
@@ -1419,7 +1419,15 @@
       </w:r>
       <w:r>
         <w:tab/>
-        <w:t xml:space="preserve">- l  : formato </w:t>
+        <w:t xml:space="preserve">- </w:t>
+      </w:r>
+      <w:proofErr w:type="gramStart"/>
+      <w:r>
+        <w:t>l  :</w:t>
+      </w:r>
+      <w:proofErr w:type="gramEnd"/>
+      <w:r>
+        <w:t xml:space="preserve"> formato </w:t>
       </w:r>
       <w:proofErr w:type="spellStart"/>
       <w:r>
@@ -1501,7 +1509,15 @@
         <w:t xml:space="preserve">: </w:t>
       </w:r>
       <w:r>
-        <w:t xml:space="preserve">muestra un historial de los comando usados </w:t>
+        <w:t xml:space="preserve">muestra un historial de los </w:t>
+      </w:r>
+      <w:proofErr w:type="gramStart"/>
+      <w:r>
+        <w:t>comando usados</w:t>
+      </w:r>
+      <w:proofErr w:type="gramEnd"/>
+      <w:r>
+        <w:t xml:space="preserve"> </w:t>
       </w:r>
     </w:p>
     <w:p>
@@ -1530,13 +1546,24 @@
       </w:r>
       <w:proofErr w:type="spellEnd"/>
       <w:r>
-        <w:t xml:space="preserve">/ cambiar de directorio  </w:t>
-      </w:r>
-      <w:r>
-        <w:rPr>
-          <w:b/>
-        </w:rPr>
-        <w:t xml:space="preserve">sintaxis: cd directorio </w:t>
+        <w:t xml:space="preserve">/ cambiar de </w:t>
+      </w:r>
+      <w:proofErr w:type="gramStart"/>
+      <w:r>
+        <w:t xml:space="preserve">directorio  </w:t>
+      </w:r>
+      <w:r>
+        <w:rPr>
+          <w:b/>
+        </w:rPr>
+        <w:t>sintaxis</w:t>
+      </w:r>
+      <w:proofErr w:type="gramEnd"/>
+      <w:r>
+        <w:rPr>
+          <w:b/>
+        </w:rPr>
+        <w:t xml:space="preserve">: cd directorio </w:t>
       </w:r>
     </w:p>
     <w:p>
@@ -1553,12 +1580,25 @@
         <w:tab/>
       </w:r>
       <w:proofErr w:type="spellStart"/>
+      <w:proofErr w:type="gramStart"/>
       <w:r>
         <w:t>parametro</w:t>
       </w:r>
       <w:proofErr w:type="spellEnd"/>
       <w:r>
-        <w:t xml:space="preserve">: .. (espacio punto punto) regresar un ruta del directorio </w:t>
+        <w:t>: ..</w:t>
+      </w:r>
+      <w:proofErr w:type="gramEnd"/>
+      <w:r>
+        <w:t xml:space="preserve"> (espacio punto punto) regresar </w:t>
+      </w:r>
+      <w:proofErr w:type="gramStart"/>
+      <w:r>
+        <w:t>un ruta</w:t>
+      </w:r>
+      <w:proofErr w:type="gramEnd"/>
+      <w:r>
+        <w:t xml:space="preserve"> del directorio </w:t>
       </w:r>
     </w:p>
     <w:p>
@@ -1655,8 +1695,13 @@
         </w:rPr>
         <w:t xml:space="preserve">: </w:t>
       </w:r>
-      <w:r>
-        <w:t xml:space="preserve">copiar  sintaxis:  </w:t>
+      <w:proofErr w:type="gramStart"/>
+      <w:r>
+        <w:t>copiar  sintaxis</w:t>
+      </w:r>
+      <w:proofErr w:type="gramEnd"/>
+      <w:r>
+        <w:t xml:space="preserve">:  </w:t>
       </w:r>
       <w:proofErr w:type="spellStart"/>
       <w:r>
@@ -1695,6 +1740,79 @@
         <w:t>remove</w:t>
       </w:r>
       <w:proofErr w:type="spellEnd"/>
+    </w:p>
+    <w:p>
+      <w:r>
+        <w:t>la estructura de un comando es:</w:t>
+      </w:r>
+    </w:p>
+    <w:p>
+      <w:r>
+        <w:br w:type="page"/>
+      </w:r>
+    </w:p>
+    <w:p/>
+    <w:p>
+      <w:pPr>
+        <w:rPr>
+          <w:color w:val="FF0000"/>
+        </w:rPr>
+      </w:pPr>
+      <w:r>
+        <w:t xml:space="preserve"> </w:t>
+      </w:r>
+      <w:r>
+        <w:rPr>
+          <w:color w:val="FF0000"/>
+        </w:rPr>
+        <w:t>que quiero hacer / como lo quiero hacer / a quien lo voy a hacer</w:t>
+      </w:r>
+    </w:p>
+    <w:p/>
+    <w:p>
+      <w:r>
+        <w:t xml:space="preserve"> </w:t>
+      </w:r>
+      <w:r>
+        <w:rPr>
+          <w:noProof/>
+        </w:rPr>
+        <w:drawing>
+          <wp:inline distT="114300" distB="114300" distL="114300" distR="114300" wp14:anchorId="2C047B10" wp14:editId="42F1E9EF">
+            <wp:extent cx="4271267" cy="2352906"/>
+            <wp:effectExtent l="0" t="0" r="0" b="0"/>
+            <wp:docPr id="3" name="image1.png"/>
+            <wp:cNvGraphicFramePr/>
+            <a:graphic xmlns:a="http://schemas.openxmlformats.org/drawingml/2006/main">
+              <a:graphicData uri="http://schemas.openxmlformats.org/drawingml/2006/picture">
+                <pic:pic xmlns:pic="http://schemas.openxmlformats.org/drawingml/2006/picture">
+                  <pic:nvPicPr>
+                    <pic:cNvPr id="0" name="image1.png"/>
+                    <pic:cNvPicPr preferRelativeResize="0"/>
+                  </pic:nvPicPr>
+                  <pic:blipFill>
+                    <a:blip r:embed="rId6"/>
+                    <a:srcRect/>
+                    <a:stretch>
+                      <a:fillRect/>
+                    </a:stretch>
+                  </pic:blipFill>
+                  <pic:spPr>
+                    <a:xfrm>
+                      <a:off x="0" y="0"/>
+                      <a:ext cx="4271267" cy="2352906"/>
+                    </a:xfrm>
+                    <a:prstGeom prst="rect">
+                      <a:avLst/>
+                    </a:prstGeom>
+                    <a:ln/>
+                  </pic:spPr>
+                </pic:pic>
+              </a:graphicData>
+            </a:graphic>
+          </wp:inline>
+        </w:drawing>
+      </w:r>
     </w:p>
     <w:p/>
     <w:p>
@@ -1911,12 +2029,17 @@
         <w:tab/>
       </w:r>
       <w:proofErr w:type="spellStart"/>
+      <w:proofErr w:type="gramStart"/>
       <w:r>
         <w:t>add</w:t>
       </w:r>
       <w:proofErr w:type="spellEnd"/>
       <w:r>
-        <w:t xml:space="preserve"> . (“</w:t>
+        <w:t xml:space="preserve"> .</w:t>
+      </w:r>
+      <w:proofErr w:type="gramEnd"/>
+      <w:r>
+        <w:t xml:space="preserve"> (“</w:t>
       </w:r>
       <w:proofErr w:type="spellStart"/>
       <w:r>
@@ -1924,7 +2047,15 @@
       </w:r>
       <w:proofErr w:type="spellEnd"/>
       <w:r>
-        <w:t xml:space="preserve"> espacio punto“) es para agregar a la mesa de trabajo todos los documentos de directorio</w:t>
+        <w:t xml:space="preserve"> espacio </w:t>
+      </w:r>
+      <w:proofErr w:type="gramStart"/>
+      <w:r>
+        <w:t>punto“</w:t>
+      </w:r>
+      <w:proofErr w:type="gramEnd"/>
+      <w:r>
+        <w:t>) es para agregar a la mesa de trabajo todos los documentos de directorio</w:t>
       </w:r>
     </w:p>
     <w:p>
@@ -2005,8 +2136,13 @@
         <w:t>-m</w:t>
       </w:r>
       <w:r>
-        <w:t xml:space="preserve"> “se hicieron cambio a este archivo ”</w:t>
-      </w:r>
+        <w:t xml:space="preserve"> “se hicieron cambio a este </w:t>
+      </w:r>
+      <w:proofErr w:type="gramStart"/>
+      <w:r>
+        <w:t>archivo ”</w:t>
+      </w:r>
+      <w:proofErr w:type="gramEnd"/>
       <w:r>
         <w:t xml:space="preserve"> </w:t>
       </w:r>
@@ -2082,6 +2218,9 @@
       </w:r>
       <w:r>
         <w:t xml:space="preserve"> </w:t>
+      </w:r>
+      <w:r>
+        <w:t>envía los cambios a la red para que quede de manera global</w:t>
       </w:r>
     </w:p>
     <w:p>
@@ -2186,7 +2325,6 @@
       </w:r>
       <w:r>
         <w:rPr>
-          <w:rStyle w:val="Subttulo"/>
           <w:rFonts w:ascii="Consolas" w:hAnsi="Consolas"/>
           <w:color w:val="1F2328"/>
           <w:sz w:val="21"/>
@@ -2254,7 +2392,7 @@
         </w:rPr>
         <w:t xml:space="preserve"> </w:t>
       </w:r>
-      <w:hyperlink r:id="rId6" w:history="1">
+      <w:hyperlink r:id="rId7" w:history="1">
         <w:r>
           <w:rPr>
             <w:rStyle w:val="Hipervnculo"/>
@@ -2367,7 +2505,7 @@
                     <pic:cNvPicPr preferRelativeResize="0"/>
                   </pic:nvPicPr>
                   <pic:blipFill>
-                    <a:blip r:embed="rId7"/>
+                    <a:blip r:embed="rId8"/>
                     <a:srcRect/>
                     <a:stretch>
                       <a:fillRect/>
@@ -2400,73 +2538,6 @@
     <w:p>
       <w:r>
         <w:tab/>
-      </w:r>
-    </w:p>
-    <w:p>
-      <w:r>
-        <w:t>la estructura de un comando es:</w:t>
-      </w:r>
-    </w:p>
-    <w:p>
-      <w:pPr>
-        <w:rPr>
-          <w:color w:val="FF0000"/>
-        </w:rPr>
-      </w:pPr>
-      <w:r>
-        <w:t xml:space="preserve"> </w:t>
-      </w:r>
-      <w:r>
-        <w:rPr>
-          <w:color w:val="FF0000"/>
-        </w:rPr>
-        <w:t>que quiero hacer / como lo quiero hacer / a quien lo voy a hacer</w:t>
-      </w:r>
-    </w:p>
-    <w:p/>
-    <w:p>
-      <w:r>
-        <w:t xml:space="preserve"> </w:t>
-      </w:r>
-      <w:r>
-        <w:rPr>
-          <w:noProof/>
-        </w:rPr>
-        <w:drawing>
-          <wp:inline distT="114300" distB="114300" distL="114300" distR="114300" wp14:anchorId="40DD7987" wp14:editId="0B8BFD4C">
-            <wp:extent cx="4271267" cy="2352906"/>
-            <wp:effectExtent l="0" t="0" r="0" b="0"/>
-            <wp:docPr id="3" name="image1.png"/>
-            <wp:cNvGraphicFramePr/>
-            <a:graphic xmlns:a="http://schemas.openxmlformats.org/drawingml/2006/main">
-              <a:graphicData uri="http://schemas.openxmlformats.org/drawingml/2006/picture">
-                <pic:pic xmlns:pic="http://schemas.openxmlformats.org/drawingml/2006/picture">
-                  <pic:nvPicPr>
-                    <pic:cNvPr id="0" name="image1.png"/>
-                    <pic:cNvPicPr preferRelativeResize="0"/>
-                  </pic:nvPicPr>
-                  <pic:blipFill>
-                    <a:blip r:embed="rId8"/>
-                    <a:srcRect/>
-                    <a:stretch>
-                      <a:fillRect/>
-                    </a:stretch>
-                  </pic:blipFill>
-                  <pic:spPr>
-                    <a:xfrm>
-                      <a:off x="0" y="0"/>
-                      <a:ext cx="4271267" cy="2352906"/>
-                    </a:xfrm>
-                    <a:prstGeom prst="rect">
-                      <a:avLst/>
-                    </a:prstGeom>
-                    <a:ln/>
-                  </pic:spPr>
-                </pic:pic>
-              </a:graphicData>
-            </a:graphic>
-          </wp:inline>
-        </w:drawing>
       </w:r>
     </w:p>
     <w:sectPr>

</xml_diff>

<commit_message>
Iniciamos pagina dentista etiquetas a,li, ul, ol, footer
</commit_message>
<xml_diff>
--- a/Glosario de Términos Técnicos Generation CH31.docx
+++ b/Glosario de Términos Técnicos Generation CH31.docx
@@ -6657,12 +6657,1013 @@
         <w:rPr>
           <w:lang w:val="es-MX"/>
         </w:rPr>
+        <w:t>22 de agosto de 2023</w:t>
+      </w:r>
+    </w:p>
+    <w:p>
+      <w:pPr>
+        <w:rPr>
+          <w:lang w:val="es-MX"/>
+        </w:rPr>
+      </w:pPr>
+      <w:r>
+        <w:rPr>
+          <w:lang w:val="es-MX"/>
+        </w:rPr>
+        <w:t>Etiqueta Li sirve para marcar un elemento de una lista, se usa dentro de un &lt;</w:t>
+      </w:r>
+      <w:proofErr w:type="spellStart"/>
+      <w:r>
+        <w:rPr>
+          <w:lang w:val="es-MX"/>
+        </w:rPr>
+        <w:t>ol</w:t>
+      </w:r>
+      <w:proofErr w:type="spellEnd"/>
+      <w:r>
+        <w:rPr>
+          <w:lang w:val="es-MX"/>
+        </w:rPr>
+        <w:t>&gt;&lt;/</w:t>
+      </w:r>
+      <w:proofErr w:type="spellStart"/>
+      <w:r>
+        <w:rPr>
+          <w:lang w:val="es-MX"/>
+        </w:rPr>
+        <w:t>ol</w:t>
+      </w:r>
+      <w:proofErr w:type="spellEnd"/>
+      <w:r>
+        <w:rPr>
+          <w:lang w:val="es-MX"/>
+        </w:rPr>
+        <w:t>&gt; o &lt;</w:t>
+      </w:r>
+      <w:proofErr w:type="spellStart"/>
+      <w:r>
+        <w:rPr>
+          <w:lang w:val="es-MX"/>
+        </w:rPr>
+        <w:t>ul</w:t>
+      </w:r>
+      <w:proofErr w:type="spellEnd"/>
+      <w:r>
+        <w:rPr>
+          <w:lang w:val="es-MX"/>
+        </w:rPr>
+        <w:t>&gt;&lt;/</w:t>
+      </w:r>
+      <w:proofErr w:type="spellStart"/>
+      <w:r>
+        <w:rPr>
+          <w:lang w:val="es-MX"/>
+        </w:rPr>
+        <w:t>ul</w:t>
+      </w:r>
+      <w:proofErr w:type="spellEnd"/>
+      <w:r>
+        <w:rPr>
+          <w:lang w:val="es-MX"/>
+        </w:rPr>
+        <w:t xml:space="preserve">&gt; para listas ordenadas y desordenadas (numeradas o </w:t>
+      </w:r>
+      <w:proofErr w:type="gramStart"/>
+      <w:r>
+        <w:rPr>
+          <w:lang w:val="es-MX"/>
+        </w:rPr>
+        <w:t>no )</w:t>
+      </w:r>
+      <w:proofErr w:type="gramEnd"/>
+    </w:p>
+    <w:p>
+      <w:pPr>
+        <w:rPr>
+          <w:lang w:val="es-MX"/>
+        </w:rPr>
+      </w:pPr>
+      <w:r>
+        <w:rPr>
+          <w:lang w:val="es-MX"/>
+        </w:rPr>
+        <w:t>&lt;</w:t>
+      </w:r>
+      <w:proofErr w:type="spellStart"/>
+      <w:r>
+        <w:rPr>
+          <w:lang w:val="es-MX"/>
+        </w:rPr>
+        <w:t>img</w:t>
+      </w:r>
+      <w:proofErr w:type="spellEnd"/>
+      <w:r>
+        <w:rPr>
+          <w:lang w:val="es-MX"/>
+        </w:rPr>
+        <w:t>&gt;&lt;/</w:t>
+      </w:r>
+      <w:proofErr w:type="spellStart"/>
+      <w:r>
+        <w:rPr>
+          <w:lang w:val="es-MX"/>
+        </w:rPr>
+        <w:t>img</w:t>
+      </w:r>
+      <w:proofErr w:type="spellEnd"/>
+      <w:r>
+        <w:rPr>
+          <w:lang w:val="es-MX"/>
+        </w:rPr>
+        <w:t xml:space="preserve">&gt; para agregar una imagen debe llevar el parámetro </w:t>
+      </w:r>
+      <w:proofErr w:type="spellStart"/>
+      <w:r>
+        <w:rPr>
+          <w:lang w:val="es-MX"/>
+        </w:rPr>
+        <w:t>source</w:t>
+      </w:r>
+      <w:proofErr w:type="spellEnd"/>
+      <w:r>
+        <w:rPr>
+          <w:lang w:val="es-MX"/>
+        </w:rPr>
+        <w:t xml:space="preserve"> para dirigir el link, </w:t>
+      </w:r>
+      <w:proofErr w:type="spellStart"/>
+      <w:r>
+        <w:rPr>
+          <w:lang w:val="es-MX"/>
+        </w:rPr>
+        <w:t>tambien</w:t>
+      </w:r>
+      <w:proofErr w:type="spellEnd"/>
+      <w:r>
+        <w:rPr>
+          <w:lang w:val="es-MX"/>
+        </w:rPr>
+        <w:t xml:space="preserve"> puede modificar parámetros como </w:t>
+      </w:r>
+      <w:proofErr w:type="spellStart"/>
+      <w:r>
+        <w:rPr>
+          <w:lang w:val="es-MX"/>
+        </w:rPr>
+        <w:t>width</w:t>
+      </w:r>
+      <w:proofErr w:type="spellEnd"/>
+      <w:r>
+        <w:rPr>
+          <w:lang w:val="es-MX"/>
+        </w:rPr>
+        <w:t xml:space="preserve"> y </w:t>
+      </w:r>
+      <w:proofErr w:type="spellStart"/>
+      <w:r>
+        <w:rPr>
+          <w:lang w:val="es-MX"/>
+        </w:rPr>
+        <w:t>heigth</w:t>
+      </w:r>
+      <w:proofErr w:type="spellEnd"/>
+      <w:r>
+        <w:rPr>
+          <w:lang w:val="es-MX"/>
+        </w:rPr>
         <w:t xml:space="preserve"> </w:t>
       </w:r>
     </w:p>
     <w:p>
       <w:pPr>
         <w:rPr>
+          <w:lang w:val="es-MX"/>
+        </w:rPr>
+      </w:pPr>
+      <w:r>
+        <w:rPr>
+          <w:lang w:val="es-MX"/>
+        </w:rPr>
+        <w:t>&lt;</w:t>
+      </w:r>
+      <w:proofErr w:type="spellStart"/>
+      <w:r>
+        <w:rPr>
+          <w:lang w:val="es-MX"/>
+        </w:rPr>
+        <w:t>div</w:t>
+      </w:r>
+      <w:proofErr w:type="spellEnd"/>
+      <w:r>
+        <w:rPr>
+          <w:lang w:val="es-MX"/>
+        </w:rPr>
+        <w:t>&gt;&lt;/</w:t>
+      </w:r>
+      <w:proofErr w:type="spellStart"/>
+      <w:r>
+        <w:rPr>
+          <w:lang w:val="es-MX"/>
+        </w:rPr>
+        <w:t>div</w:t>
+      </w:r>
+      <w:proofErr w:type="spellEnd"/>
+      <w:r>
+        <w:rPr>
+          <w:lang w:val="es-MX"/>
+        </w:rPr>
+        <w:t xml:space="preserve">&gt; </w:t>
+      </w:r>
+      <w:proofErr w:type="gramStart"/>
+      <w:r>
+        <w:rPr>
+          <w:lang w:val="es-MX"/>
+        </w:rPr>
+        <w:t>&lt;!--</w:t>
+      </w:r>
+      <w:proofErr w:type="gramEnd"/>
+      <w:r>
+        <w:rPr>
+          <w:lang w:val="es-MX"/>
+        </w:rPr>
+        <w:t xml:space="preserve"> </w:t>
+      </w:r>
+      <w:proofErr w:type="spellStart"/>
+      <w:r>
+        <w:rPr>
+          <w:lang w:val="es-MX"/>
+        </w:rPr>
+        <w:t>div</w:t>
+      </w:r>
+      <w:proofErr w:type="spellEnd"/>
+      <w:r>
+        <w:rPr>
+          <w:lang w:val="es-MX"/>
+        </w:rPr>
+        <w:t xml:space="preserve"> nos ayuda a dividir y es un contenedor al que le podemos dar atributos aunque parezca similar a un </w:t>
+      </w:r>
+      <w:proofErr w:type="spellStart"/>
+      <w:r>
+        <w:rPr>
+          <w:lang w:val="es-MX"/>
+        </w:rPr>
+        <w:t>parrafo</w:t>
+      </w:r>
+      <w:proofErr w:type="spellEnd"/>
+      <w:r>
+        <w:rPr>
+          <w:lang w:val="es-MX"/>
+        </w:rPr>
+        <w:t xml:space="preserve"> no es así pues </w:t>
+      </w:r>
+      <w:proofErr w:type="spellStart"/>
+      <w:r>
+        <w:rPr>
+          <w:lang w:val="es-MX"/>
+        </w:rPr>
+        <w:t>div</w:t>
+      </w:r>
+      <w:proofErr w:type="spellEnd"/>
+      <w:r>
+        <w:rPr>
+          <w:lang w:val="es-MX"/>
+        </w:rPr>
+        <w:t xml:space="preserve"> da muchas más funcionalidades  --&gt;</w:t>
+      </w:r>
+    </w:p>
+    <w:p>
+      <w:pPr>
+        <w:rPr>
+          <w:lang w:val="es-MX"/>
+        </w:rPr>
+      </w:pPr>
+      <w:r>
+        <w:rPr>
+          <w:lang w:val="es-MX"/>
+        </w:rPr>
+        <w:t>&lt;</w:t>
+      </w:r>
+      <w:proofErr w:type="spellStart"/>
+      <w:r>
+        <w:rPr>
+          <w:lang w:val="es-MX"/>
+        </w:rPr>
+        <w:t>span</w:t>
+      </w:r>
+      <w:proofErr w:type="spellEnd"/>
+      <w:r>
+        <w:rPr>
+          <w:lang w:val="es-MX"/>
+        </w:rPr>
+        <w:t>&gt;&lt;/</w:t>
+      </w:r>
+      <w:proofErr w:type="spellStart"/>
+      <w:r>
+        <w:rPr>
+          <w:lang w:val="es-MX"/>
+        </w:rPr>
+        <w:t>span</w:t>
+      </w:r>
+      <w:proofErr w:type="spellEnd"/>
+      <w:r>
+        <w:rPr>
+          <w:lang w:val="es-MX"/>
+        </w:rPr>
+        <w:t>&gt;</w:t>
+      </w:r>
+      <w:r>
+        <w:rPr>
+          <w:lang w:val="es-MX"/>
+        </w:rPr>
+        <w:t xml:space="preserve"> </w:t>
+      </w:r>
+      <w:proofErr w:type="gramStart"/>
+      <w:r>
+        <w:rPr>
+          <w:lang w:val="es-MX"/>
+        </w:rPr>
+        <w:t>&lt;!--</w:t>
+      </w:r>
+      <w:proofErr w:type="gramEnd"/>
+      <w:r>
+        <w:rPr>
+          <w:lang w:val="es-MX"/>
+        </w:rPr>
+        <w:t xml:space="preserve"> </w:t>
+      </w:r>
+      <w:proofErr w:type="spellStart"/>
+      <w:r>
+        <w:rPr>
+          <w:lang w:val="es-MX"/>
+        </w:rPr>
+        <w:t>span</w:t>
+      </w:r>
+      <w:proofErr w:type="spellEnd"/>
+      <w:r>
+        <w:rPr>
+          <w:lang w:val="es-MX"/>
+        </w:rPr>
+        <w:t xml:space="preserve"> nos permite seccionar parte del </w:t>
+      </w:r>
+      <w:proofErr w:type="spellStart"/>
+      <w:r>
+        <w:rPr>
+          <w:lang w:val="es-MX"/>
+        </w:rPr>
+        <w:t>div</w:t>
+      </w:r>
+      <w:proofErr w:type="spellEnd"/>
+      <w:r>
+        <w:rPr>
+          <w:lang w:val="es-MX"/>
+        </w:rPr>
+        <w:t xml:space="preserve"> y cambiar atributos  </w:t>
+      </w:r>
+      <w:r>
+        <w:rPr>
+          <w:lang w:val="es-MX"/>
+        </w:rPr>
+        <w:t>--&gt;</w:t>
+      </w:r>
+    </w:p>
+    <w:p>
+      <w:pPr>
+        <w:rPr>
+          <w:lang w:val="es-MX"/>
+        </w:rPr>
+      </w:pPr>
+      <w:r>
+        <w:rPr>
+          <w:lang w:val="es-MX"/>
+        </w:rPr>
+        <w:t xml:space="preserve">Para cambiar color es usando el parámetro </w:t>
+      </w:r>
+      <w:proofErr w:type="spellStart"/>
+      <w:r>
+        <w:rPr>
+          <w:lang w:val="es-MX"/>
+        </w:rPr>
+        <w:t>style</w:t>
+      </w:r>
+      <w:proofErr w:type="spellEnd"/>
+      <w:r>
+        <w:rPr>
+          <w:lang w:val="es-MX"/>
+        </w:rPr>
+        <w:t xml:space="preserve"> </w:t>
+      </w:r>
+    </w:p>
+    <w:p>
+      <w:pPr>
+        <w:rPr>
+          <w:lang w:val="es-MX"/>
+        </w:rPr>
+      </w:pPr>
+      <w:r>
+        <w:rPr>
+          <w:lang w:val="es-MX"/>
+        </w:rPr>
+        <w:t>&lt;</w:t>
+      </w:r>
+      <w:proofErr w:type="spellStart"/>
+      <w:r>
+        <w:rPr>
+          <w:lang w:val="es-MX"/>
+        </w:rPr>
+        <w:t>div</w:t>
+      </w:r>
+      <w:proofErr w:type="spellEnd"/>
+      <w:r>
+        <w:rPr>
+          <w:lang w:val="es-MX"/>
+        </w:rPr>
+        <w:t xml:space="preserve"> </w:t>
+      </w:r>
+      <w:proofErr w:type="spellStart"/>
+      <w:r>
+        <w:rPr>
+          <w:lang w:val="es-MX"/>
+        </w:rPr>
+        <w:t>style</w:t>
+      </w:r>
+      <w:proofErr w:type="spellEnd"/>
+      <w:r>
+        <w:rPr>
+          <w:lang w:val="es-MX"/>
+        </w:rPr>
+        <w:t>= color: red;</w:t>
+      </w:r>
+      <w:r>
+        <w:rPr>
+          <w:lang w:val="es-MX"/>
+        </w:rPr>
+        <w:t>&gt;</w:t>
+      </w:r>
+      <w:r>
+        <w:rPr>
+          <w:lang w:val="es-MX"/>
+        </w:rPr>
+        <w:t xml:space="preserve"> </w:t>
+      </w:r>
+      <w:proofErr w:type="spellStart"/>
+      <w:r>
+        <w:rPr>
+          <w:lang w:val="es-MX"/>
+        </w:rPr>
+        <w:t>div</w:t>
+      </w:r>
+      <w:proofErr w:type="spellEnd"/>
+      <w:r>
+        <w:rPr>
+          <w:lang w:val="es-MX"/>
+        </w:rPr>
+        <w:t xml:space="preserve"> color rojo</w:t>
+      </w:r>
+      <w:r>
+        <w:rPr>
+          <w:lang w:val="es-MX"/>
+        </w:rPr>
+        <w:t>&lt;/</w:t>
+      </w:r>
+      <w:proofErr w:type="spellStart"/>
+      <w:r>
+        <w:rPr>
+          <w:lang w:val="es-MX"/>
+        </w:rPr>
+        <w:t>div</w:t>
+      </w:r>
+      <w:proofErr w:type="spellEnd"/>
+      <w:r>
+        <w:rPr>
+          <w:lang w:val="es-MX"/>
+        </w:rPr>
+        <w:t>&gt;</w:t>
+      </w:r>
+      <w:r>
+        <w:rPr>
+          <w:lang w:val="es-MX"/>
+        </w:rPr>
+        <w:t xml:space="preserve">   </w:t>
+      </w:r>
+      <w:r>
+        <w:rPr>
+          <w:b/>
+          <w:bCs/>
+          <w:lang w:val="es-MX"/>
+        </w:rPr>
+        <w:t xml:space="preserve"> ojo con la sintaxis </w:t>
+      </w:r>
+    </w:p>
+    <w:p>
+      <w:pPr>
+        <w:rPr>
+          <w:lang w:val="es-MX"/>
+        </w:rPr>
+      </w:pPr>
+    </w:p>
+    <w:p>
+      <w:pPr>
+        <w:rPr>
+          <w:lang w:val="es-MX"/>
+        </w:rPr>
+      </w:pPr>
+      <w:r>
+        <w:rPr>
+          <w:highlight w:val="darkCyan"/>
+          <w:lang w:val="es-MX"/>
+        </w:rPr>
+        <w:lastRenderedPageBreak/>
+        <w:t>Primeros pasos dentista</w:t>
+      </w:r>
+      <w:r>
+        <w:rPr>
+          <w:lang w:val="es-MX"/>
+        </w:rPr>
+        <w:t xml:space="preserve"> </w:t>
+      </w:r>
+    </w:p>
+    <w:p>
+      <w:pPr>
+        <w:rPr>
+          <w:lang w:val="es-MX"/>
+        </w:rPr>
+      </w:pPr>
+      <w:r>
+        <w:rPr>
+          <w:lang w:val="es-MX"/>
+        </w:rPr>
+        <w:t>Requerimientos:</w:t>
+      </w:r>
+    </w:p>
+    <w:p>
+      <w:pPr>
+        <w:rPr>
+          <w:lang w:val="es-MX"/>
+        </w:rPr>
+      </w:pPr>
+      <w:r>
+        <w:rPr>
+          <w:lang w:val="es-MX"/>
+        </w:rPr>
+        <w:t>Lluvia de ideas:</w:t>
+      </w:r>
+    </w:p>
+    <w:p>
+      <w:pPr>
+        <w:rPr>
+          <w:lang w:val="es-MX"/>
+        </w:rPr>
+      </w:pPr>
+      <w:r>
+        <w:rPr>
+          <w:lang w:val="es-MX"/>
+        </w:rPr>
+        <w:t xml:space="preserve">Nombre del consultorio </w:t>
+      </w:r>
+    </w:p>
+    <w:p>
+      <w:pPr>
+        <w:rPr>
+          <w:lang w:val="es-MX"/>
+        </w:rPr>
+      </w:pPr>
+      <w:r>
+        <w:rPr>
+          <w:lang w:val="es-MX"/>
+        </w:rPr>
+        <w:t>Logotipos</w:t>
+      </w:r>
+    </w:p>
+    <w:p>
+      <w:pPr>
+        <w:rPr>
+          <w:lang w:val="es-MX"/>
+        </w:rPr>
+      </w:pPr>
+      <w:r>
+        <w:rPr>
+          <w:lang w:val="es-MX"/>
+        </w:rPr>
+        <w:t xml:space="preserve">Servicios </w:t>
+      </w:r>
+    </w:p>
+    <w:p>
+      <w:pPr>
+        <w:rPr>
+          <w:lang w:val="es-MX"/>
+        </w:rPr>
+      </w:pPr>
+      <w:r>
+        <w:rPr>
+          <w:lang w:val="es-MX"/>
+        </w:rPr>
+        <w:t>Nuestro equipo</w:t>
+      </w:r>
+    </w:p>
+    <w:p>
+      <w:pPr>
+        <w:rPr>
+          <w:lang w:val="es-MX"/>
+        </w:rPr>
+      </w:pPr>
+      <w:r>
+        <w:rPr>
+          <w:lang w:val="es-MX"/>
+        </w:rPr>
+        <w:t xml:space="preserve">Dirección del local </w:t>
+      </w:r>
+    </w:p>
+    <w:p>
+      <w:pPr>
+        <w:rPr>
+          <w:lang w:val="es-MX"/>
+        </w:rPr>
+      </w:pPr>
+      <w:r>
+        <w:rPr>
+          <w:lang w:val="es-MX"/>
+        </w:rPr>
+        <w:t>Evidencias de infraestructura</w:t>
+      </w:r>
+    </w:p>
+    <w:p>
+      <w:pPr>
+        <w:rPr>
+          <w:lang w:val="es-MX"/>
+        </w:rPr>
+      </w:pPr>
+      <w:r>
+        <w:rPr>
+          <w:lang w:val="es-MX"/>
+        </w:rPr>
+        <w:t>Horarios</w:t>
+      </w:r>
+    </w:p>
+    <w:p>
+      <w:pPr>
+        <w:rPr>
+          <w:lang w:val="es-MX"/>
+        </w:rPr>
+      </w:pPr>
+      <w:r>
+        <w:rPr>
+          <w:lang w:val="es-MX"/>
+        </w:rPr>
+        <w:t>Redes sociales</w:t>
+      </w:r>
+    </w:p>
+    <w:p>
+      <w:pPr>
+        <w:rPr>
+          <w:lang w:val="es-MX"/>
+        </w:rPr>
+      </w:pPr>
+      <w:r>
+        <w:rPr>
+          <w:lang w:val="es-MX"/>
+        </w:rPr>
+        <w:t>Testimonios</w:t>
+      </w:r>
+    </w:p>
+    <w:p>
+      <w:pPr>
+        <w:rPr>
+          <w:lang w:val="es-MX"/>
+        </w:rPr>
+      </w:pPr>
+    </w:p>
+    <w:p>
+      <w:pPr>
+        <w:rPr>
+          <w:lang w:val="es-MX"/>
+        </w:rPr>
+      </w:pPr>
+      <w:r>
+        <w:rPr>
+          <w:lang w:val="es-MX"/>
+        </w:rPr>
+        <w:t>Requerimientos dados</w:t>
+      </w:r>
+    </w:p>
+    <w:p>
+      <w:pPr>
+        <w:rPr>
+          <w:lang w:val="es-MX"/>
+        </w:rPr>
+      </w:pPr>
+      <w:proofErr w:type="spellStart"/>
+      <w:r>
+        <w:rPr>
+          <w:lang w:val="es-MX"/>
+        </w:rPr>
+        <w:t>Blvd</w:t>
+      </w:r>
+      <w:proofErr w:type="spellEnd"/>
+      <w:r>
+        <w:rPr>
+          <w:lang w:val="es-MX"/>
+        </w:rPr>
+        <w:t>. Miguel de Cervantes Saavedra, Granada, Miguel Hidalgo, 11529 Ciudad de México, CDMX</w:t>
+      </w:r>
+      <w:r>
+        <w:rPr>
+          <w:lang w:val="es-MX"/>
+        </w:rPr>
+        <w:br/>
+      </w:r>
+      <w:r>
+        <w:rPr>
+          <w:lang w:val="es-MX"/>
+        </w:rPr>
+        <w:br/>
+        <w:t xml:space="preserve">Graduado de la Facultad de Odontología de la UNAM, generación 1961-1965, </w:t>
+      </w:r>
+      <w:r>
+        <w:rPr>
+          <w:u w:val="single"/>
+          <w:lang w:val="es-MX"/>
+        </w:rPr>
+        <w:t>con cédula profesional 175385 D.G.P.</w:t>
+      </w:r>
+      <w:r>
+        <w:rPr>
+          <w:u w:val="single"/>
+          <w:lang w:val="es-MX"/>
+        </w:rPr>
+        <w:br/>
+        <w:t>Autorización COFEPRIS 213300201A1501</w:t>
+      </w:r>
+      <w:r>
+        <w:rPr>
+          <w:lang w:val="es-MX"/>
+        </w:rPr>
+        <w:br/>
+      </w:r>
+      <w:r>
+        <w:rPr>
+          <w:lang w:val="es-MX"/>
+        </w:rPr>
+        <w:br/>
+        <w:t>-</w:t>
+      </w:r>
+      <w:proofErr w:type="spellStart"/>
+      <w:r>
+        <w:rPr>
+          <w:lang w:val="es-MX"/>
+        </w:rPr>
+        <w:t>imagenes</w:t>
+      </w:r>
+      <w:proofErr w:type="spellEnd"/>
+      <w:r>
+        <w:rPr>
+          <w:lang w:val="es-MX"/>
+        </w:rPr>
+        <w:t xml:space="preserve"> de clientes felices</w:t>
+      </w:r>
+      <w:r>
+        <w:rPr>
+          <w:lang w:val="es-MX"/>
+        </w:rPr>
+        <w:br/>
+        <w:t>-</w:t>
+      </w:r>
+      <w:proofErr w:type="spellStart"/>
+      <w:r>
+        <w:rPr>
+          <w:lang w:val="es-MX"/>
+        </w:rPr>
+        <w:t>descripcion</w:t>
+      </w:r>
+      <w:proofErr w:type="spellEnd"/>
+      <w:r>
+        <w:rPr>
+          <w:lang w:val="es-MX"/>
+        </w:rPr>
+        <w:t xml:space="preserve"> del consultorio </w:t>
+      </w:r>
+      <w:proofErr w:type="spellStart"/>
+      <w:r>
+        <w:rPr>
+          <w:lang w:val="es-MX"/>
+        </w:rPr>
+        <w:t>mision</w:t>
+      </w:r>
+      <w:proofErr w:type="spellEnd"/>
+      <w:r>
+        <w:rPr>
+          <w:lang w:val="es-MX"/>
+        </w:rPr>
+        <w:t xml:space="preserve"> </w:t>
+      </w:r>
+      <w:proofErr w:type="spellStart"/>
+      <w:r>
+        <w:rPr>
+          <w:lang w:val="es-MX"/>
+        </w:rPr>
+        <w:t>vision</w:t>
+      </w:r>
+      <w:proofErr w:type="spellEnd"/>
+      <w:r>
+        <w:rPr>
+          <w:lang w:val="es-MX"/>
+        </w:rPr>
+        <w:t>,</w:t>
+      </w:r>
+      <w:r>
+        <w:rPr>
+          <w:lang w:val="es-MX"/>
+        </w:rPr>
+        <w:br/>
+      </w:r>
+      <w:r>
+        <w:rPr>
+          <w:lang w:val="es-MX"/>
+        </w:rPr>
+        <w:br/>
+        <w:t>-link terceros asociados al menos 1</w:t>
+      </w:r>
+      <w:r>
+        <w:rPr>
+          <w:lang w:val="es-MX"/>
+        </w:rPr>
+        <w:br/>
+        <w:t xml:space="preserve">-doctor  </w:t>
+      </w:r>
+      <w:proofErr w:type="spellStart"/>
+      <w:r>
+        <w:rPr>
+          <w:lang w:val="es-MX"/>
+        </w:rPr>
+        <w:t>jario</w:t>
+      </w:r>
+      <w:proofErr w:type="spellEnd"/>
+      <w:r>
+        <w:rPr>
+          <w:lang w:val="es-MX"/>
+        </w:rPr>
+        <w:t xml:space="preserve"> campos</w:t>
+      </w:r>
+      <w:r>
+        <w:rPr>
+          <w:lang w:val="es-MX"/>
+        </w:rPr>
+        <w:br/>
+        <w:t>-</w:t>
+      </w:r>
+      <w:proofErr w:type="spellStart"/>
+      <w:r>
+        <w:rPr>
+          <w:lang w:val="es-MX"/>
+        </w:rPr>
+        <w:t>ubicacion</w:t>
+      </w:r>
+      <w:proofErr w:type="spellEnd"/>
+      <w:r>
+        <w:rPr>
+          <w:lang w:val="es-MX"/>
+        </w:rPr>
+        <w:br/>
+        <w:t xml:space="preserve">-horario 9 a 6pm </w:t>
+      </w:r>
+      <w:proofErr w:type="spellStart"/>
+      <w:r>
+        <w:rPr>
+          <w:lang w:val="es-MX"/>
+        </w:rPr>
+        <w:t>lunea</w:t>
+      </w:r>
+      <w:proofErr w:type="spellEnd"/>
+      <w:r>
+        <w:rPr>
+          <w:lang w:val="es-MX"/>
+        </w:rPr>
+        <w:t xml:space="preserve"> a viernes</w:t>
+      </w:r>
+      <w:r>
+        <w:rPr>
+          <w:lang w:val="es-MX"/>
+        </w:rPr>
+        <w:br/>
+        <w:t xml:space="preserve"> 9 a 2pm </w:t>
+      </w:r>
+      <w:proofErr w:type="spellStart"/>
+      <w:r>
+        <w:rPr>
+          <w:lang w:val="es-MX"/>
+        </w:rPr>
+        <w:t>sabados</w:t>
+      </w:r>
+      <w:proofErr w:type="spellEnd"/>
+      <w:r>
+        <w:rPr>
+          <w:lang w:val="es-MX"/>
+        </w:rPr>
+        <w:br/>
+        <w:t xml:space="preserve">-nombre de la </w:t>
+      </w:r>
+      <w:proofErr w:type="spellStart"/>
+      <w:r>
+        <w:rPr>
+          <w:lang w:val="es-MX"/>
+        </w:rPr>
+        <w:t>clinica</w:t>
+      </w:r>
+      <w:proofErr w:type="spellEnd"/>
+      <w:r>
+        <w:rPr>
+          <w:lang w:val="es-MX"/>
+        </w:rPr>
+        <w:t xml:space="preserve"> el diente feliz</w:t>
+      </w:r>
+      <w:r>
+        <w:rPr>
+          <w:lang w:val="es-MX"/>
+        </w:rPr>
+        <w:br/>
+        <w:t xml:space="preserve">-servicios </w:t>
+      </w:r>
+      <w:proofErr w:type="spellStart"/>
+      <w:r>
+        <w:rPr>
+          <w:lang w:val="es-MX"/>
+        </w:rPr>
+        <w:t>extraccion</w:t>
+      </w:r>
+      <w:proofErr w:type="spellEnd"/>
+      <w:r>
+        <w:rPr>
+          <w:lang w:val="es-MX"/>
+        </w:rPr>
+        <w:t xml:space="preserve"> limpieza </w:t>
+      </w:r>
+      <w:proofErr w:type="spellStart"/>
+      <w:r>
+        <w:rPr>
+          <w:lang w:val="es-MX"/>
+        </w:rPr>
+        <w:t>blancamiento</w:t>
+      </w:r>
+      <w:proofErr w:type="spellEnd"/>
+      <w:r>
+        <w:rPr>
+          <w:lang w:val="es-MX"/>
+        </w:rPr>
+        <w:t xml:space="preserve"> diseñador de </w:t>
+      </w:r>
+      <w:proofErr w:type="spellStart"/>
+      <w:r>
+        <w:rPr>
+          <w:lang w:val="es-MX"/>
+        </w:rPr>
+        <w:t>sonriza,trata</w:t>
+      </w:r>
+      <w:proofErr w:type="spellEnd"/>
+      <w:r>
+        <w:rPr>
+          <w:lang w:val="es-MX"/>
+        </w:rPr>
+        <w:t xml:space="preserve"> de carie empastes </w:t>
+      </w:r>
+      <w:proofErr w:type="spellStart"/>
+      <w:r>
+        <w:rPr>
+          <w:lang w:val="es-MX"/>
+        </w:rPr>
+        <w:t>bracket</w:t>
+      </w:r>
+      <w:proofErr w:type="spellEnd"/>
+      <w:r>
+        <w:rPr>
+          <w:lang w:val="es-MX"/>
+        </w:rPr>
+        <w:br/>
+        <w:t>-</w:t>
+      </w:r>
+      <w:proofErr w:type="spellStart"/>
+      <w:r>
+        <w:rPr>
+          <w:lang w:val="es-MX"/>
+        </w:rPr>
+        <w:t>informacion</w:t>
+      </w:r>
+      <w:proofErr w:type="spellEnd"/>
+      <w:r>
+        <w:rPr>
+          <w:lang w:val="es-MX"/>
+        </w:rPr>
+        <w:t xml:space="preserve"> de contacto</w:t>
+      </w:r>
+    </w:p>
+    <w:p>
+      <w:pPr>
+        <w:rPr>
+          <w:lang w:val="es-MX"/>
+        </w:rPr>
+      </w:pPr>
+    </w:p>
+    <w:p>
+      <w:pPr>
+        <w:rPr>
           <w:b/>
           <w:bCs/>
           <w:lang w:val="es-MX"/>
@@ -6776,59 +7777,59 @@
         <w:rPr>
           <w:lang w:val="es-MX"/>
         </w:rPr>
+        <w:t xml:space="preserve">Las etiquetas semánticas más importantes son las que definen la estructura general del sitio estas son: HEADER, ARTICLE, SECTION, ASIDE, FOOTER y NAV </w:t>
+      </w:r>
+    </w:p>
+    <w:p>
+      <w:pPr>
+        <w:rPr>
+          <w:lang w:val="es-MX"/>
+        </w:rPr>
+      </w:pPr>
+      <w:r>
+        <w:rPr>
+          <w:lang w:val="es-MX"/>
+        </w:rPr>
+        <w:t xml:space="preserve">Aunque también existen etiquetas que se refieren a elementos concretos de la </w:t>
+      </w:r>
+      <w:proofErr w:type="spellStart"/>
+      <w:r>
+        <w:rPr>
+          <w:lang w:val="es-MX"/>
+        </w:rPr>
+        <w:t>pagina</w:t>
+      </w:r>
+      <w:proofErr w:type="spellEnd"/>
+      <w:r>
+        <w:rPr>
+          <w:lang w:val="es-MX"/>
+        </w:rPr>
+        <w:t xml:space="preserve"> como: FIGURE para imágenes y gráficos FIGCAPTION que es un pie de imagen, TIME para definir fechas y horas y MAIN, MARK, SUMARY y DETAILS</w:t>
+      </w:r>
+      <w:r>
+        <w:rPr>
+          <w:lang w:val="es-MX"/>
+        </w:rPr>
+        <w:tab/>
+      </w:r>
+      <w:r>
+        <w:rPr>
+          <w:lang w:val="es-MX"/>
+        </w:rPr>
+        <w:t xml:space="preserve"> </w:t>
+      </w:r>
+    </w:p>
+    <w:p>
+      <w:pPr>
+        <w:rPr>
+          <w:lang w:val="es-MX"/>
+        </w:rPr>
+      </w:pPr>
+      <w:r>
+        <w:rPr>
+          <w:lang w:val="es-MX"/>
+        </w:rPr>
         <w:lastRenderedPageBreak/>
-        <w:t xml:space="preserve">Las etiquetas semánticas más importantes son las que definen la estructura general del sitio estas son: HEADER, ARTICLE, SECTION, ASIDE, FOOTER y NAV </w:t>
-      </w:r>
-    </w:p>
-    <w:p>
-      <w:pPr>
-        <w:rPr>
-          <w:lang w:val="es-MX"/>
-        </w:rPr>
-      </w:pPr>
-      <w:r>
-        <w:rPr>
-          <w:lang w:val="es-MX"/>
-        </w:rPr>
-        <w:t xml:space="preserve">Aunque también existen etiquetas que se refieren a elementos concretos de la </w:t>
-      </w:r>
-      <w:proofErr w:type="spellStart"/>
-      <w:r>
-        <w:rPr>
-          <w:lang w:val="es-MX"/>
-        </w:rPr>
-        <w:t>pagina</w:t>
-      </w:r>
-      <w:proofErr w:type="spellEnd"/>
-      <w:r>
-        <w:rPr>
-          <w:lang w:val="es-MX"/>
-        </w:rPr>
-        <w:t xml:space="preserve"> como: FIGURE para imágenes y gráficos FIGCAPTION que es un pie de imagen, TIME para definir fechas y horas y MAIN, MARK, SUMARY y DETAILS</w:t>
-      </w:r>
-      <w:r>
-        <w:rPr>
-          <w:lang w:val="es-MX"/>
-        </w:rPr>
-        <w:tab/>
-      </w:r>
-      <w:r>
-        <w:rPr>
-          <w:lang w:val="es-MX"/>
-        </w:rPr>
-        <w:t xml:space="preserve"> </w:t>
-      </w:r>
-    </w:p>
-    <w:p>
-      <w:pPr>
-        <w:rPr>
-          <w:lang w:val="es-MX"/>
-        </w:rPr>
-      </w:pPr>
-      <w:r>
-        <w:rPr>
-          <w:lang w:val="es-MX"/>
-        </w:rPr>
         <w:tab/>
       </w:r>
       <w:r>
@@ -7239,7 +8240,6 @@
           <w:noProof/>
           <w:lang w:val="en-US"/>
         </w:rPr>
-        <w:lastRenderedPageBreak/>
         <w:drawing>
           <wp:inline distT="0" distB="0" distL="0" distR="0" wp14:anchorId="3A93CBDB" wp14:editId="29B79D78">
             <wp:extent cx="3295650" cy="1774581"/>

</xml_diff>